<commit_message>
Empresas typos | seguridad algo de trabajo
</commit_message>
<xml_diff>
--- a/Empresas/Plan de empresa/ProyectoEIE - WorkOn.docx
+++ b/Empresas/Plan de empresa/ProyectoEIE - WorkOn.docx
@@ -243,7 +243,7 @@
                 </mc:Choice>
                 <mc:Fallback>
                   <w:pict>
-                    <v:line w14:anchorId="23290E24" id="Conector recto 5" o:spid="_x0000_s1026" alt="divisor de texto" style="visibility:visible;mso-wrap-style:square;mso-left-percent:-10001;mso-top-percent:-10001;mso-position-horizontal:absolute;mso-position-horizontal-relative:char;mso-position-vertical:absolute;mso-position-vertical-relative:line;mso-left-percent:-10001;mso-top-percent:-10001" from="0,0" to="61.85pt,0" o:gfxdata="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" strokecolor="white [3212]" strokeweight="6pt">
+                    <v:line w14:anchorId="4DEFFC5D" id="Conector recto 5" o:spid="_x0000_s1026" alt="divisor de texto" style="visibility:visible;mso-wrap-style:square;mso-left-percent:-10001;mso-top-percent:-10001;mso-position-horizontal:absolute;mso-position-horizontal-relative:char;mso-position-vertical:absolute;mso-position-vertical-relative:line;mso-left-percent:-10001;mso-top-percent:-10001" from="0,0" to="61.85pt,0" o:gfxdata="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" strokecolor="white [3212]" strokeweight="6pt">
                       <w10:anchorlock/>
                     </v:line>
                   </w:pict>
@@ -367,6 +367,7 @@
                                       <w:lang w:bidi="es-ES"/>
                                     </w:rPr>
                                   </w:pPr>
+                                  <w:proofErr w:type="spellStart"/>
                                   <w:r>
                                     <w:rPr>
                                       <w:b w:val="0"/>
@@ -375,8 +376,31 @@
                                       <w:szCs w:val="36"/>
                                       <w:lang w:bidi="es-ES"/>
                                     </w:rPr>
-                                    <w:t>Jose Menchón</w:t>
+                                    <w:t>Jose</w:t>
                                   </w:r>
+                                  <w:proofErr w:type="spellEnd"/>
+                                  <w:r>
+                                    <w:rPr>
+                                      <w:b w:val="0"/>
+                                      <w:bCs/>
+                                      <w:sz w:val="36"/>
+                                      <w:szCs w:val="36"/>
+                                      <w:lang w:bidi="es-ES"/>
+                                    </w:rPr>
+                                    <w:t xml:space="preserve"> </w:t>
+                                  </w:r>
+                                  <w:proofErr w:type="spellStart"/>
+                                  <w:r>
+                                    <w:rPr>
+                                      <w:b w:val="0"/>
+                                      <w:bCs/>
+                                      <w:sz w:val="36"/>
+                                      <w:szCs w:val="36"/>
+                                      <w:lang w:bidi="es-ES"/>
+                                    </w:rPr>
+                                    <w:t>Menchón</w:t>
+                                  </w:r>
+                                  <w:proofErr w:type="spellEnd"/>
                                 </w:p>
                                 <w:p>
                                   <w:pPr>
@@ -510,6 +534,7 @@
                                 <w:lang w:bidi="es-ES"/>
                               </w:rPr>
                             </w:pPr>
+                            <w:proofErr w:type="spellStart"/>
                             <w:r>
                               <w:rPr>
                                 <w:b w:val="0"/>
@@ -518,8 +543,31 @@
                                 <w:szCs w:val="36"/>
                                 <w:lang w:bidi="es-ES"/>
                               </w:rPr>
-                              <w:t>Jose Menchón</w:t>
+                              <w:t>Jose</w:t>
                             </w:r>
+                            <w:proofErr w:type="spellEnd"/>
+                            <w:r>
+                              <w:rPr>
+                                <w:b w:val="0"/>
+                                <w:bCs/>
+                                <w:sz w:val="36"/>
+                                <w:szCs w:val="36"/>
+                                <w:lang w:bidi="es-ES"/>
+                              </w:rPr>
+                              <w:t xml:space="preserve"> </w:t>
+                            </w:r>
+                            <w:proofErr w:type="spellStart"/>
+                            <w:r>
+                              <w:rPr>
+                                <w:b w:val="0"/>
+                                <w:bCs/>
+                                <w:sz w:val="36"/>
+                                <w:szCs w:val="36"/>
+                                <w:lang w:bidi="es-ES"/>
+                              </w:rPr>
+                              <w:t>Menchón</w:t>
+                            </w:r>
+                            <w:proofErr w:type="spellEnd"/>
                           </w:p>
                           <w:p>
                             <w:pPr>
@@ -1893,8 +1941,16 @@
                                     <w:rPr>
                                       <w:lang w:bidi="es-ES"/>
                                     </w:rPr>
-                                    <w:t>Correo electrónico(</w:t>
+                                    <w:t xml:space="preserve">Correo </w:t>
                                   </w:r>
+                                  <w:proofErr w:type="gramStart"/>
+                                  <w:r>
+                                    <w:rPr>
+                                      <w:lang w:bidi="es-ES"/>
+                                    </w:rPr>
+                                    <w:t>electrónico(</w:t>
+                                  </w:r>
+                                  <w:proofErr w:type="gramEnd"/>
                                 </w:p>
                               </w:txbxContent>
                             </wps:txbx>
@@ -2131,8 +2187,16 @@
                               <w:rPr>
                                 <w:lang w:bidi="es-ES"/>
                               </w:rPr>
-                              <w:t>Correo electrónico(</w:t>
+                              <w:t xml:space="preserve">Correo </w:t>
                             </w:r>
+                            <w:proofErr w:type="gramStart"/>
+                            <w:r>
+                              <w:rPr>
+                                <w:lang w:bidi="es-ES"/>
+                              </w:rPr>
+                              <w:t>electrónico(</w:t>
+                            </w:r>
+                            <w:proofErr w:type="gramEnd"/>
                           </w:p>
                         </w:txbxContent>
                       </v:textbox>
@@ -2284,7 +2348,7 @@
           </mc:Choice>
           <mc:Fallback>
             <w:pict>
-              <v:rect w14:anchorId="6B00BF31" id="Rectángulo 2" o:spid="_x0000_s1026" alt="rectángulo de color" style="position:absolute;margin-left:-57.6pt;margin-top:162.2pt;width:531.35pt;height:471.25pt;z-index:-251664384;visibility:visible;mso-wrap-style:square;mso-width-percent:0;mso-height-percent:0;mso-wrap-distance-left:9pt;mso-wrap-distance-top:0;mso-wrap-distance-right:9pt;mso-wrap-distance-bottom:0;mso-position-horizontal:absolute;mso-position-horizontal-relative:text;mso-position-vertical:absolute;mso-position-vertical-relative:page;mso-width-percent:0;mso-height-percent:0;mso-width-relative:margin;mso-height-relative:margin;v-text-anchor:middle" o:gfxdata="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" fillcolor="#e48312 [3204]" stroked="f" strokeweight="2pt">
+              <v:rect w14:anchorId="2B2B5F83" id="Rectángulo 2" o:spid="_x0000_s1026" alt="rectángulo de color" style="position:absolute;margin-left:-57.6pt;margin-top:162.2pt;width:531.35pt;height:471.25pt;z-index:-251664384;visibility:visible;mso-wrap-style:square;mso-width-percent:0;mso-height-percent:0;mso-wrap-distance-left:9pt;mso-wrap-distance-top:0;mso-wrap-distance-right:9pt;mso-wrap-distance-bottom:0;mso-position-horizontal:absolute;mso-position-horizontal-relative:text;mso-position-vertical:absolute;mso-position-vertical-relative:page;mso-width-percent:0;mso-height-percent:0;mso-width-relative:margin;mso-height-relative:margin;v-text-anchor:middle" o:gfxdata="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" fillcolor="#e48312 [3204]" stroked="f" strokeweight="2pt">
                 <w10:wrap anchory="page"/>
               </v:rect>
             </w:pict>
@@ -6967,8 +7031,18 @@
           <w:sz w:val="24"/>
           <w:szCs w:val="20"/>
         </w:rPr>
-        <w:t xml:space="preserve"> para que queden satisfechos y sigan confiando en nostros</w:t>
-      </w:r>
+        <w:t xml:space="preserve"> para que queden satisfechos y sigan confiando en </w:t>
+      </w:r>
+      <w:proofErr w:type="spellStart"/>
+      <w:r>
+        <w:rPr>
+          <w:color w:val="000000" w:themeColor="text1"/>
+          <w:sz w:val="24"/>
+          <w:szCs w:val="20"/>
+        </w:rPr>
+        <w:t>nostros</w:t>
+      </w:r>
+      <w:proofErr w:type="spellEnd"/>
       <w:r>
         <w:rPr>
           <w:color w:val="000000" w:themeColor="text1"/>
@@ -7822,6 +7896,7 @@
         </w:rPr>
         <w:t xml:space="preserve">Alejandro realizará las funciones de auditoría, gestión y seguridad de los recursos Software. Dispone del reconocimiento de </w:t>
       </w:r>
+      <w:proofErr w:type="spellStart"/>
       <w:r>
         <w:rPr>
           <w:i/>
@@ -7830,8 +7905,97 @@
           <w:sz w:val="24"/>
           <w:szCs w:val="20"/>
         </w:rPr>
-        <w:t>The Institute Of Internal Auditors</w:t>
-      </w:r>
+        <w:t>The</w:t>
+      </w:r>
+      <w:proofErr w:type="spellEnd"/>
+      <w:r>
+        <w:rPr>
+          <w:i/>
+          <w:iCs/>
+          <w:color w:val="000000" w:themeColor="text1"/>
+          <w:sz w:val="24"/>
+          <w:szCs w:val="20"/>
+        </w:rPr>
+        <w:t xml:space="preserve"> </w:t>
+      </w:r>
+      <w:proofErr w:type="spellStart"/>
+      <w:r>
+        <w:rPr>
+          <w:i/>
+          <w:iCs/>
+          <w:color w:val="000000" w:themeColor="text1"/>
+          <w:sz w:val="24"/>
+          <w:szCs w:val="20"/>
+        </w:rPr>
+        <w:t>Institute</w:t>
+      </w:r>
+      <w:proofErr w:type="spellEnd"/>
+      <w:r>
+        <w:rPr>
+          <w:i/>
+          <w:iCs/>
+          <w:color w:val="000000" w:themeColor="text1"/>
+          <w:sz w:val="24"/>
+          <w:szCs w:val="20"/>
+        </w:rPr>
+        <w:t xml:space="preserve"> </w:t>
+      </w:r>
+      <w:proofErr w:type="spellStart"/>
+      <w:r>
+        <w:rPr>
+          <w:i/>
+          <w:iCs/>
+          <w:color w:val="000000" w:themeColor="text1"/>
+          <w:sz w:val="24"/>
+          <w:szCs w:val="20"/>
+        </w:rPr>
+        <w:t>Of</w:t>
+      </w:r>
+      <w:proofErr w:type="spellEnd"/>
+      <w:r>
+        <w:rPr>
+          <w:i/>
+          <w:iCs/>
+          <w:color w:val="000000" w:themeColor="text1"/>
+          <w:sz w:val="24"/>
+          <w:szCs w:val="20"/>
+        </w:rPr>
+        <w:t xml:space="preserve"> </w:t>
+      </w:r>
+      <w:proofErr w:type="spellStart"/>
+      <w:r>
+        <w:rPr>
+          <w:i/>
+          <w:iCs/>
+          <w:color w:val="000000" w:themeColor="text1"/>
+          <w:sz w:val="24"/>
+          <w:szCs w:val="20"/>
+        </w:rPr>
+        <w:t>Internal</w:t>
+      </w:r>
+      <w:proofErr w:type="spellEnd"/>
+      <w:r>
+        <w:rPr>
+          <w:i/>
+          <w:iCs/>
+          <w:color w:val="000000" w:themeColor="text1"/>
+          <w:sz w:val="24"/>
+          <w:szCs w:val="20"/>
+        </w:rPr>
+        <w:t xml:space="preserve"> </w:t>
+      </w:r>
+      <w:proofErr w:type="spellStart"/>
+      <w:r>
+        <w:rPr>
+          <w:i/>
+          <w:iCs/>
+          <w:color w:val="000000" w:themeColor="text1"/>
+          <w:sz w:val="24"/>
+          <w:szCs w:val="20"/>
+        </w:rPr>
+        <w:t>Auditors</w:t>
+      </w:r>
+      <w:proofErr w:type="spellEnd"/>
       <w:r>
         <w:rPr>
           <w:color w:val="000000" w:themeColor="text1"/>
@@ -7947,6 +8111,7 @@
           <w:u w:val="single"/>
         </w:rPr>
       </w:pPr>
+      <w:proofErr w:type="spellStart"/>
       <w:r>
         <w:rPr>
           <w:b/>
@@ -7957,7 +8122,43 @@
           <w:u w:val="single"/>
         </w:rPr>
         <w:lastRenderedPageBreak/>
-        <w:t>Jose Menchón Ruiz</w:t>
+        <w:t>Jose</w:t>
+      </w:r>
+      <w:proofErr w:type="spellEnd"/>
+      <w:r>
+        <w:rPr>
+          <w:b/>
+          <w:bCs/>
+          <w:color w:val="000000" w:themeColor="text1"/>
+          <w:sz w:val="24"/>
+          <w:szCs w:val="20"/>
+          <w:u w:val="single"/>
+        </w:rPr>
+        <w:t xml:space="preserve"> </w:t>
+      </w:r>
+      <w:proofErr w:type="spellStart"/>
+      <w:r>
+        <w:rPr>
+          <w:b/>
+          <w:bCs/>
+          <w:color w:val="000000" w:themeColor="text1"/>
+          <w:sz w:val="24"/>
+          <w:szCs w:val="20"/>
+          <w:u w:val="single"/>
+        </w:rPr>
+        <w:t>Menchón</w:t>
+      </w:r>
+      <w:proofErr w:type="spellEnd"/>
+      <w:r>
+        <w:rPr>
+          <w:b/>
+          <w:bCs/>
+          <w:color w:val="000000" w:themeColor="text1"/>
+          <w:sz w:val="24"/>
+          <w:szCs w:val="20"/>
+          <w:u w:val="single"/>
+        </w:rPr>
+        <w:t xml:space="preserve"> Ruiz</w:t>
       </w:r>
     </w:p>
     <w:p>
@@ -7971,13 +8172,23 @@
           <w:szCs w:val="20"/>
         </w:rPr>
       </w:pPr>
-      <w:r>
-        <w:rPr>
-          <w:color w:val="000000" w:themeColor="text1"/>
-          <w:sz w:val="24"/>
-          <w:szCs w:val="20"/>
-        </w:rPr>
-        <w:t xml:space="preserve">Jose será el </w:t>
+      <w:proofErr w:type="spellStart"/>
+      <w:r>
+        <w:rPr>
+          <w:color w:val="000000" w:themeColor="text1"/>
+          <w:sz w:val="24"/>
+          <w:szCs w:val="20"/>
+        </w:rPr>
+        <w:t>Jose</w:t>
+      </w:r>
+      <w:proofErr w:type="spellEnd"/>
+      <w:r>
+        <w:rPr>
+          <w:color w:val="000000" w:themeColor="text1"/>
+          <w:sz w:val="24"/>
+          <w:szCs w:val="20"/>
+        </w:rPr>
+        <w:t xml:space="preserve"> será el </w:t>
       </w:r>
       <w:r>
         <w:rPr>
@@ -7995,6 +8206,7 @@
         </w:rPr>
         <w:t xml:space="preserve"> del mantenimiento y administración de la empresa, y del mismo modo realizará las funciones de </w:t>
       </w:r>
+      <w:proofErr w:type="spellStart"/>
       <w:r>
         <w:rPr>
           <w:i/>
@@ -8003,7 +8215,18 @@
           <w:sz w:val="24"/>
           <w:szCs w:val="20"/>
         </w:rPr>
-        <w:t>Community Manager</w:t>
+        <w:t>Community</w:t>
+      </w:r>
+      <w:proofErr w:type="spellEnd"/>
+      <w:r>
+        <w:rPr>
+          <w:i/>
+          <w:iCs/>
+          <w:color w:val="000000" w:themeColor="text1"/>
+          <w:sz w:val="24"/>
+          <w:szCs w:val="20"/>
+        </w:rPr>
+        <w:t xml:space="preserve"> Manager</w:t>
       </w:r>
       <w:r>
         <w:rPr>
@@ -9476,7 +9699,25 @@
           <w:sz w:val="24"/>
           <w:szCs w:val="20"/>
         </w:rPr>
-        <w:t xml:space="preserve"> servicios a nivel de Software en Valencia, como puedan ser INDRA o DynamizaTIC.</w:t>
+        <w:t xml:space="preserve"> servicios a nivel de Software en Valencia, como puedan ser INDRA o </w:t>
+      </w:r>
+      <w:proofErr w:type="spellStart"/>
+      <w:r>
+        <w:rPr>
+          <w:color w:val="000000" w:themeColor="text1"/>
+          <w:sz w:val="24"/>
+          <w:szCs w:val="20"/>
+        </w:rPr>
+        <w:t>DynamizaTIC</w:t>
+      </w:r>
+      <w:proofErr w:type="spellEnd"/>
+      <w:r>
+        <w:rPr>
+          <w:color w:val="000000" w:themeColor="text1"/>
+          <w:sz w:val="24"/>
+          <w:szCs w:val="20"/>
+        </w:rPr>
+        <w:t>.</w:t>
       </w:r>
     </w:p>
     <w:p>
@@ -11611,7 +11852,6 @@
           <w:color w:val="000000" w:themeColor="text1"/>
           <w:sz w:val="24"/>
           <w:szCs w:val="20"/>
-          <w:lang w:val="en-US"/>
         </w:rPr>
         <w:t>C</w:t>
       </w:r>
@@ -11622,7 +11862,6 @@
           <w:color w:val="000000" w:themeColor="text1"/>
           <w:sz w:val="24"/>
           <w:szCs w:val="20"/>
-          <w:lang w:val="en-US"/>
         </w:rPr>
         <w:t xml:space="preserve">loud </w:t>
       </w:r>
@@ -11633,7 +11872,6 @@
           <w:color w:val="000000" w:themeColor="text1"/>
           <w:sz w:val="24"/>
           <w:szCs w:val="20"/>
-          <w:lang w:val="en-US"/>
         </w:rPr>
         <w:t>C</w:t>
       </w:r>
@@ -11644,7 +11882,6 @@
           <w:color w:val="000000" w:themeColor="text1"/>
           <w:sz w:val="24"/>
           <w:szCs w:val="20"/>
-          <w:lang w:val="en-US"/>
         </w:rPr>
         <w:t>omputing</w:t>
       </w:r>
@@ -12172,7 +12409,25 @@
           <w:sz w:val="24"/>
           <w:szCs w:val="20"/>
         </w:rPr>
-        <w:t>Diseño página web: Estructura front-end de la página, distribución de los elementos, colores, etc.… Precio entre 400 y 800 euros.</w:t>
+        <w:t xml:space="preserve">Diseño página web: Estructura </w:t>
+      </w:r>
+      <w:proofErr w:type="spellStart"/>
+      <w:r>
+        <w:rPr>
+          <w:color w:val="000000" w:themeColor="text1"/>
+          <w:sz w:val="24"/>
+          <w:szCs w:val="20"/>
+        </w:rPr>
+        <w:t>front-end</w:t>
+      </w:r>
+      <w:proofErr w:type="spellEnd"/>
+      <w:r>
+        <w:rPr>
+          <w:color w:val="000000" w:themeColor="text1"/>
+          <w:sz w:val="24"/>
+          <w:szCs w:val="20"/>
+        </w:rPr>
+        <w:t xml:space="preserve"> de la página, distribución de los elementos, colores, etc.… Precio entre 400 y 800 euros.</w:t>
       </w:r>
     </w:p>
     <w:p>
@@ -12377,13 +12632,41 @@
           <w:szCs w:val="20"/>
         </w:rPr>
       </w:pPr>
-      <w:r>
-        <w:rPr>
-          <w:color w:val="000000" w:themeColor="text1"/>
-          <w:sz w:val="24"/>
-          <w:szCs w:val="20"/>
-        </w:rPr>
-        <w:t>Linkbuilding de los backlinks. (Investigación de los enlaces externos de otras páginas a la nuestra para averiguar si nos convienen o no).</w:t>
+      <w:proofErr w:type="spellStart"/>
+      <w:r>
+        <w:rPr>
+          <w:color w:val="000000" w:themeColor="text1"/>
+          <w:sz w:val="24"/>
+          <w:szCs w:val="20"/>
+        </w:rPr>
+        <w:t>Linkbuilding</w:t>
+      </w:r>
+      <w:proofErr w:type="spellEnd"/>
+      <w:r>
+        <w:rPr>
+          <w:color w:val="000000" w:themeColor="text1"/>
+          <w:sz w:val="24"/>
+          <w:szCs w:val="20"/>
+        </w:rPr>
+        <w:t xml:space="preserve"> de los </w:t>
+      </w:r>
+      <w:proofErr w:type="spellStart"/>
+      <w:r>
+        <w:rPr>
+          <w:color w:val="000000" w:themeColor="text1"/>
+          <w:sz w:val="24"/>
+          <w:szCs w:val="20"/>
+        </w:rPr>
+        <w:t>backlinks</w:t>
+      </w:r>
+      <w:proofErr w:type="spellEnd"/>
+      <w:r>
+        <w:rPr>
+          <w:color w:val="000000" w:themeColor="text1"/>
+          <w:sz w:val="24"/>
+          <w:szCs w:val="20"/>
+        </w:rPr>
+        <w:t>. (Investigación de los enlaces externos de otras páginas a la nuestra para averiguar si nos convienen o no).</w:t>
       </w:r>
     </w:p>
     <w:p>
@@ -12407,7 +12690,25 @@
           <w:sz w:val="24"/>
           <w:szCs w:val="20"/>
         </w:rPr>
-        <w:t>Uso de Google Maps para mejorar el posicionamiento local (lugares cercanos).</w:t>
+        <w:t xml:space="preserve">Uso de Google </w:t>
+      </w:r>
+      <w:proofErr w:type="spellStart"/>
+      <w:r>
+        <w:rPr>
+          <w:color w:val="000000" w:themeColor="text1"/>
+          <w:sz w:val="24"/>
+          <w:szCs w:val="20"/>
+        </w:rPr>
+        <w:t>Maps</w:t>
+      </w:r>
+      <w:proofErr w:type="spellEnd"/>
+      <w:r>
+        <w:rPr>
+          <w:color w:val="000000" w:themeColor="text1"/>
+          <w:sz w:val="24"/>
+          <w:szCs w:val="20"/>
+        </w:rPr>
+        <w:t xml:space="preserve"> para mejorar el posicionamiento local (lugares cercanos).</w:t>
       </w:r>
     </w:p>
     <w:p>
@@ -13234,7 +13535,25 @@
           <w:sz w:val="24"/>
           <w:szCs w:val="20"/>
         </w:rPr>
-        <w:t xml:space="preserve">Para comunicar la marca al mayor número de gente posible la empresa va a desarrollar y poner en marcha un Bot de Discord (con el nombre y marca de la empresa) con un gran número de funcionalidades. A través de esta estrategia se podrá conseguir que el Bot sea utilizado por un gran número de servidores y sea visto por todos los usuarios de dichos servidores. La principal ventaja de esta estrategia es que supone promoción a coste 0, ya que solo hay que pagar el mantenimiento del bot. </w:t>
+        <w:t xml:space="preserve">Para comunicar la marca al mayor número de gente posible la empresa va a desarrollar y poner en marcha un Bot de </w:t>
+      </w:r>
+      <w:proofErr w:type="spellStart"/>
+      <w:r>
+        <w:rPr>
+          <w:color w:val="000000" w:themeColor="text1"/>
+          <w:sz w:val="24"/>
+          <w:szCs w:val="20"/>
+        </w:rPr>
+        <w:t>Discord</w:t>
+      </w:r>
+      <w:proofErr w:type="spellEnd"/>
+      <w:r>
+        <w:rPr>
+          <w:color w:val="000000" w:themeColor="text1"/>
+          <w:sz w:val="24"/>
+          <w:szCs w:val="20"/>
+        </w:rPr>
+        <w:t xml:space="preserve"> (con el nombre y marca de la empresa) con un gran número de funcionalidades. A través de esta estrategia se podrá conseguir que el Bot sea utilizado por un gran número de servidores y sea visto por todos los usuarios de dichos servidores. La principal ventaja de esta estrategia es que supone promoción a coste 0, ya que solo hay que pagar el mantenimiento del bot. </w:t>
       </w:r>
       <w:r>
         <w:rPr>
@@ -13281,6 +13600,7 @@
         </w:rPr>
         <w:t xml:space="preserve">Estrategias de </w:t>
       </w:r>
+      <w:proofErr w:type="spellStart"/>
       <w:r>
         <w:rPr>
           <w:rFonts w:asciiTheme="majorHAnsi" w:hAnsiTheme="majorHAnsi"/>
@@ -13291,6 +13611,7 @@
         </w:rPr>
         <w:t>Merchandising</w:t>
       </w:r>
+      <w:proofErr w:type="spellEnd"/>
     </w:p>
     <w:p>
       <w:pPr>
@@ -13832,6 +14153,7 @@
         </w:rPr>
         <w:t xml:space="preserve">La empresa contará con un </w:t>
       </w:r>
+      <w:proofErr w:type="spellStart"/>
       <w:r>
         <w:rPr>
           <w:i/>
@@ -13840,7 +14162,18 @@
           <w:sz w:val="24"/>
           <w:szCs w:val="20"/>
         </w:rPr>
-        <w:t>Community Manager</w:t>
+        <w:t>Community</w:t>
+      </w:r>
+      <w:proofErr w:type="spellEnd"/>
+      <w:r>
+        <w:rPr>
+          <w:i/>
+          <w:iCs/>
+          <w:color w:val="000000" w:themeColor="text1"/>
+          <w:sz w:val="24"/>
+          <w:szCs w:val="20"/>
+        </w:rPr>
+        <w:t xml:space="preserve"> Manager</w:t>
       </w:r>
       <w:r>
         <w:rPr>
@@ -13872,7 +14205,25 @@
           <w:sz w:val="24"/>
           <w:szCs w:val="20"/>
         </w:rPr>
-        <w:t xml:space="preserve"> potenciar la imagen corporativa a través de Twitter, Facebook, Youtube y LinkedIn</w:t>
+        <w:t xml:space="preserve"> potenciar la imagen corporativa a través de Twitter, Facebook, </w:t>
+      </w:r>
+      <w:proofErr w:type="spellStart"/>
+      <w:r>
+        <w:rPr>
+          <w:color w:val="000000" w:themeColor="text1"/>
+          <w:sz w:val="24"/>
+          <w:szCs w:val="20"/>
+        </w:rPr>
+        <w:t>Youtube</w:t>
+      </w:r>
+      <w:proofErr w:type="spellEnd"/>
+      <w:r>
+        <w:rPr>
+          <w:color w:val="000000" w:themeColor="text1"/>
+          <w:sz w:val="24"/>
+          <w:szCs w:val="20"/>
+        </w:rPr>
+        <w:t xml:space="preserve"> y LinkedIn</w:t>
       </w:r>
     </w:p>
     <w:p>
@@ -14311,17 +14662,6 @@
           <w:szCs w:val="20"/>
           <w:u w:val="single"/>
         </w:rPr>
-        <w:t xml:space="preserve"> </w:t>
-      </w:r>
-      <w:r>
-        <w:rPr>
-          <w:b/>
-          <w:bCs/>
-          <w:color w:val="000000" w:themeColor="text1"/>
-          <w:sz w:val="24"/>
-          <w:szCs w:val="20"/>
-          <w:u w:val="single"/>
-        </w:rPr>
         <w:t>CEO</w:t>
       </w:r>
     </w:p>
@@ -14352,6 +14692,7 @@
         </w:rPr>
         <w:t>CEO (</w:t>
       </w:r>
+      <w:proofErr w:type="spellStart"/>
       <w:r>
         <w:rPr>
           <w:i/>
@@ -14360,8 +14701,53 @@
           <w:sz w:val="24"/>
           <w:szCs w:val="20"/>
         </w:rPr>
-        <w:t>Chief Executive Officer</w:t>
-      </w:r>
+        <w:t>Chief</w:t>
+      </w:r>
+      <w:proofErr w:type="spellEnd"/>
+      <w:r>
+        <w:rPr>
+          <w:i/>
+          <w:iCs/>
+          <w:color w:val="000000" w:themeColor="text1"/>
+          <w:sz w:val="24"/>
+          <w:szCs w:val="20"/>
+        </w:rPr>
+        <w:t xml:space="preserve"> </w:t>
+      </w:r>
+      <w:proofErr w:type="spellStart"/>
+      <w:r>
+        <w:rPr>
+          <w:i/>
+          <w:iCs/>
+          <w:color w:val="000000" w:themeColor="text1"/>
+          <w:sz w:val="24"/>
+          <w:szCs w:val="20"/>
+        </w:rPr>
+        <w:t>Executive</w:t>
+      </w:r>
+      <w:proofErr w:type="spellEnd"/>
+      <w:r>
+        <w:rPr>
+          <w:i/>
+          <w:iCs/>
+          <w:color w:val="000000" w:themeColor="text1"/>
+          <w:sz w:val="24"/>
+          <w:szCs w:val="20"/>
+        </w:rPr>
+        <w:t xml:space="preserve"> </w:t>
+      </w:r>
+      <w:proofErr w:type="spellStart"/>
+      <w:r>
+        <w:rPr>
+          <w:i/>
+          <w:iCs/>
+          <w:color w:val="000000" w:themeColor="text1"/>
+          <w:sz w:val="24"/>
+          <w:szCs w:val="20"/>
+        </w:rPr>
+        <w:t>Officer</w:t>
+      </w:r>
+      <w:proofErr w:type="spellEnd"/>
       <w:r>
         <w:rPr>
           <w:color w:val="000000" w:themeColor="text1"/>
@@ -14416,7 +14802,55 @@
           <w:sz w:val="24"/>
           <w:szCs w:val="20"/>
         </w:rPr>
-        <w:t>Para realizar las funciones de CEO es crucial disponer de amplios conocimientos sobre la empresa, sus recursos y el sector en el que opera. Además, se deberá complementar un grado relacionado con dirección (ADE, MBA, etc…). Por último, es importante tener una gran fluidez y soltura hablando inglés.</w:t>
+        <w:t>Para realizar las funciones de CEO es crucial disponer de amplios conocimientos sobre la empresa, sus recursos y el sector en el que opera. Además, se deberá complementar</w:t>
+      </w:r>
+      <w:r>
+        <w:rPr>
+          <w:color w:val="000000" w:themeColor="text1"/>
+          <w:sz w:val="24"/>
+          <w:szCs w:val="20"/>
+        </w:rPr>
+        <w:t xml:space="preserve"> con</w:t>
+      </w:r>
+      <w:r>
+        <w:rPr>
+          <w:color w:val="000000" w:themeColor="text1"/>
+          <w:sz w:val="24"/>
+          <w:szCs w:val="20"/>
+        </w:rPr>
+        <w:t xml:space="preserve"> un grado relacionado con</w:t>
+      </w:r>
+      <w:r>
+        <w:rPr>
+          <w:color w:val="000000" w:themeColor="text1"/>
+          <w:sz w:val="24"/>
+          <w:szCs w:val="20"/>
+        </w:rPr>
+        <w:t xml:space="preserve"> la</w:t>
+      </w:r>
+      <w:r>
+        <w:rPr>
+          <w:color w:val="000000" w:themeColor="text1"/>
+          <w:sz w:val="24"/>
+          <w:szCs w:val="20"/>
+        </w:rPr>
+        <w:t xml:space="preserve"> dirección (ADE, MBA, </w:t>
+      </w:r>
+      <w:r>
+        <w:rPr>
+          <w:color w:val="000000" w:themeColor="text1"/>
+          <w:sz w:val="24"/>
+          <w:szCs w:val="20"/>
+        </w:rPr>
+        <w:t>etc.</w:t>
+      </w:r>
+      <w:r>
+        <w:rPr>
+          <w:color w:val="000000" w:themeColor="text1"/>
+          <w:sz w:val="24"/>
+          <w:szCs w:val="20"/>
+        </w:rPr>
+        <w:t>…). Por último, es importante tener una gran fluidez y soltura hablando inglés.</w:t>
       </w:r>
     </w:p>
     <w:p>
@@ -14604,7 +15038,7 @@
           <w:sz w:val="24"/>
           <w:szCs w:val="20"/>
         </w:rPr>
-        <w:t>Este puesto requiere formación en el campo de aplicaciones web y su correspondiente grado. Además, es importante contar con experiencia previa desarrollando proyectos, ya sea en trabajos anteriores o proyectos por cuenta propia. En estos proyectos deberán destacar la capacidad para trabajar en equipo y la familiarización con las nuevas tecnologías que demanda el mercado.</w:t>
+        <w:t>Este puesto requiere formación en el campo de aplicaciones web y su correspondiente grado. Además, es importante contar con experiencia previa desarrollando proyectos, ya sea en trabajos anteriores o proyectos por cuenta propia. En estos proyectos deberá destaca la capacidad para trabajar en equipo y la familiarización con las nuevas tecnologías que demanda el mercado.</w:t>
       </w:r>
     </w:p>
     <w:p>
@@ -14866,7 +15300,23 @@
           <w:sz w:val="24"/>
           <w:szCs w:val="20"/>
         </w:rPr>
-        <w:t xml:space="preserve"> tareas principales son identificar las áreas de mejora que permita corregir errores y ser más eficientes, evaluar de forma exhaustiva los recursos de la empresa</w:t>
+        <w:t xml:space="preserve"> tareas principales</w:t>
+      </w:r>
+      <w:r>
+        <w:rPr>
+          <w:color w:val="000000" w:themeColor="text1"/>
+          <w:sz w:val="24"/>
+          <w:szCs w:val="20"/>
+        </w:rPr>
+        <w:t xml:space="preserve"> del puesto</w:t>
+      </w:r>
+      <w:r>
+        <w:rPr>
+          <w:color w:val="000000" w:themeColor="text1"/>
+          <w:sz w:val="24"/>
+          <w:szCs w:val="20"/>
+        </w:rPr>
+        <w:t xml:space="preserve"> son identificar las áreas de mejora que permita corregir errores y ser más eficientes, evaluar de forma exhaustiva los recursos de la empresa</w:t>
       </w:r>
       <w:r>
         <w:rPr>
@@ -14896,6 +15346,7 @@
         </w:rPr>
         <w:t xml:space="preserve">Para realizar auditorías certificadas por la ISO es necesario disponer del reconocimiento de </w:t>
       </w:r>
+      <w:proofErr w:type="spellStart"/>
       <w:r>
         <w:rPr>
           <w:i/>
@@ -14904,8 +15355,9 @@
           <w:sz w:val="24"/>
           <w:szCs w:val="20"/>
         </w:rPr>
-        <w:t>The Institute Of Internal Auditors</w:t>
-      </w:r>
+        <w:t>The</w:t>
+      </w:r>
+      <w:proofErr w:type="spellEnd"/>
       <w:r>
         <w:rPr>
           <w:i/>
@@ -14914,6 +15366,94 @@
           <w:sz w:val="24"/>
           <w:szCs w:val="20"/>
         </w:rPr>
+        <w:t xml:space="preserve"> </w:t>
+      </w:r>
+      <w:proofErr w:type="spellStart"/>
+      <w:r>
+        <w:rPr>
+          <w:i/>
+          <w:iCs/>
+          <w:color w:val="000000" w:themeColor="text1"/>
+          <w:sz w:val="24"/>
+          <w:szCs w:val="20"/>
+        </w:rPr>
+        <w:t>Institute</w:t>
+      </w:r>
+      <w:proofErr w:type="spellEnd"/>
+      <w:r>
+        <w:rPr>
+          <w:i/>
+          <w:iCs/>
+          <w:color w:val="000000" w:themeColor="text1"/>
+          <w:sz w:val="24"/>
+          <w:szCs w:val="20"/>
+        </w:rPr>
+        <w:t xml:space="preserve"> </w:t>
+      </w:r>
+      <w:proofErr w:type="spellStart"/>
+      <w:r>
+        <w:rPr>
+          <w:i/>
+          <w:iCs/>
+          <w:color w:val="000000" w:themeColor="text1"/>
+          <w:sz w:val="24"/>
+          <w:szCs w:val="20"/>
+        </w:rPr>
+        <w:t>Of</w:t>
+      </w:r>
+      <w:proofErr w:type="spellEnd"/>
+      <w:r>
+        <w:rPr>
+          <w:i/>
+          <w:iCs/>
+          <w:color w:val="000000" w:themeColor="text1"/>
+          <w:sz w:val="24"/>
+          <w:szCs w:val="20"/>
+        </w:rPr>
+        <w:t xml:space="preserve"> </w:t>
+      </w:r>
+      <w:proofErr w:type="spellStart"/>
+      <w:r>
+        <w:rPr>
+          <w:i/>
+          <w:iCs/>
+          <w:color w:val="000000" w:themeColor="text1"/>
+          <w:sz w:val="24"/>
+          <w:szCs w:val="20"/>
+        </w:rPr>
+        <w:t>Internal</w:t>
+      </w:r>
+      <w:proofErr w:type="spellEnd"/>
+      <w:r>
+        <w:rPr>
+          <w:i/>
+          <w:iCs/>
+          <w:color w:val="000000" w:themeColor="text1"/>
+          <w:sz w:val="24"/>
+          <w:szCs w:val="20"/>
+        </w:rPr>
+        <w:t xml:space="preserve"> </w:t>
+      </w:r>
+      <w:proofErr w:type="spellStart"/>
+      <w:r>
+        <w:rPr>
+          <w:i/>
+          <w:iCs/>
+          <w:color w:val="000000" w:themeColor="text1"/>
+          <w:sz w:val="24"/>
+          <w:szCs w:val="20"/>
+        </w:rPr>
+        <w:t>Auditors</w:t>
+      </w:r>
+      <w:proofErr w:type="spellEnd"/>
+      <w:r>
+        <w:rPr>
+          <w:i/>
+          <w:iCs/>
+          <w:color w:val="000000" w:themeColor="text1"/>
+          <w:sz w:val="24"/>
+          <w:szCs w:val="20"/>
+        </w:rPr>
         <w:t xml:space="preserve">. </w:t>
       </w:r>
       <w:r>
@@ -14922,7 +15462,39 @@
           <w:sz w:val="24"/>
           <w:szCs w:val="20"/>
         </w:rPr>
-        <w:t>Además, deberá tener una amplia experiencia en el sector que le permita conocer las necesidades que demanda el mercado y detectar ágilmente puntos de mejora para la empresa.</w:t>
+        <w:t>Además, deberá tener una amplia experiencia en el sector que le permita conocer las necesidades que demanda el mercado y detectar ágilmente puntos de mejora para la</w:t>
+      </w:r>
+      <w:r>
+        <w:rPr>
+          <w:color w:val="000000" w:themeColor="text1"/>
+          <w:sz w:val="24"/>
+          <w:szCs w:val="20"/>
+        </w:rPr>
+        <w:t>s</w:t>
+      </w:r>
+      <w:r>
+        <w:rPr>
+          <w:color w:val="000000" w:themeColor="text1"/>
+          <w:sz w:val="24"/>
+          <w:szCs w:val="20"/>
+        </w:rPr>
+        <w:t xml:space="preserve"> empresa</w:t>
+      </w:r>
+      <w:r>
+        <w:rPr>
+          <w:color w:val="000000" w:themeColor="text1"/>
+          <w:sz w:val="24"/>
+          <w:szCs w:val="20"/>
+        </w:rPr>
+        <w:t>s</w:t>
+      </w:r>
+      <w:r>
+        <w:rPr>
+          <w:color w:val="000000" w:themeColor="text1"/>
+          <w:sz w:val="24"/>
+          <w:szCs w:val="20"/>
+        </w:rPr>
+        <w:t>.</w:t>
       </w:r>
     </w:p>
     <w:p>
@@ -15091,7 +15663,25 @@
           <w:sz w:val="24"/>
           <w:szCs w:val="20"/>
         </w:rPr>
-        <w:t xml:space="preserve">El encargado del mantenimiento y administración interna de Qubit es José Menchón, el cual dispone de amplios conocimientos sobre equipos informáticos y </w:t>
+        <w:t xml:space="preserve">El encargado del mantenimiento y administración interna de Qubit es José </w:t>
+      </w:r>
+      <w:proofErr w:type="spellStart"/>
+      <w:r>
+        <w:rPr>
+          <w:color w:val="000000" w:themeColor="text1"/>
+          <w:sz w:val="24"/>
+          <w:szCs w:val="20"/>
+        </w:rPr>
+        <w:t>Menchón</w:t>
+      </w:r>
+      <w:proofErr w:type="spellEnd"/>
+      <w:r>
+        <w:rPr>
+          <w:color w:val="000000" w:themeColor="text1"/>
+          <w:sz w:val="24"/>
+          <w:szCs w:val="20"/>
+        </w:rPr>
+        <w:t xml:space="preserve">, el cual dispone de amplios conocimientos sobre equipos informáticos y </w:t>
       </w:r>
       <w:r>
         <w:rPr>
@@ -15153,6 +15743,7 @@
           <w:u w:val="single"/>
         </w:rPr>
       </w:pPr>
+      <w:proofErr w:type="spellStart"/>
       <w:r>
         <w:rPr>
           <w:b/>
@@ -15164,7 +15755,21 @@
           <w:szCs w:val="20"/>
           <w:u w:val="single"/>
         </w:rPr>
-        <w:t>Community Manager</w:t>
+        <w:t>Community</w:t>
+      </w:r>
+      <w:proofErr w:type="spellEnd"/>
+      <w:r>
+        <w:rPr>
+          <w:b/>
+          <w:bCs/>
+          <w:i/>
+          <w:iCs/>
+          <w:color w:val="000000" w:themeColor="text1"/>
+          <w:sz w:val="24"/>
+          <w:szCs w:val="20"/>
+          <w:u w:val="single"/>
+        </w:rPr>
+        <w:t xml:space="preserve"> Manager</w:t>
       </w:r>
       <w:r>
         <w:rPr>
@@ -15279,7 +15884,23 @@
           <w:sz w:val="24"/>
           <w:szCs w:val="20"/>
         </w:rPr>
-        <w:t>La principal responsabilidad de este puesto es mantener a los clientes reales de la empresa satisfechos, cuidando de sus necesidades y elaborando estrategias que se adapten a cada tipo de cliente con el fin generar una lealtad a la marce y llamar a nuevos clientes.</w:t>
+        <w:t xml:space="preserve">La principal responsabilidad de este puesto es mantener a los clientes reales de la empresa satisfechos, cuidando de sus necesidades y elaborando estrategias que se adapten a cada tipo de cliente con el fin generar una lealtad a la </w:t>
+      </w:r>
+      <w:r>
+        <w:rPr>
+          <w:color w:val="000000" w:themeColor="text1"/>
+          <w:sz w:val="24"/>
+          <w:szCs w:val="20"/>
+        </w:rPr>
+        <w:t>marca</w:t>
+      </w:r>
+      <w:r>
+        <w:rPr>
+          <w:color w:val="000000" w:themeColor="text1"/>
+          <w:sz w:val="24"/>
+          <w:szCs w:val="20"/>
+        </w:rPr>
+        <w:t xml:space="preserve"> y llamar a nuevos clientes.</w:t>
       </w:r>
     </w:p>
     <w:p>
@@ -15307,7 +15928,23 @@
           <w:sz w:val="24"/>
           <w:szCs w:val="20"/>
         </w:rPr>
-        <w:t xml:space="preserve"> con la comunicación como pueda ser publicidad, periodismo o marketing. Además, es importe que disponga de una amplia experiencia con las redes sociales y buenas capacidades sociales.</w:t>
+        <w:t xml:space="preserve"> con la comunicación como pueda ser publicidad, periodismo o marketing. Además, es </w:t>
+      </w:r>
+      <w:r>
+        <w:rPr>
+          <w:color w:val="000000" w:themeColor="text1"/>
+          <w:sz w:val="24"/>
+          <w:szCs w:val="20"/>
+        </w:rPr>
+        <w:t>importante</w:t>
+      </w:r>
+      <w:r>
+        <w:rPr>
+          <w:color w:val="000000" w:themeColor="text1"/>
+          <w:sz w:val="24"/>
+          <w:szCs w:val="20"/>
+        </w:rPr>
+        <w:t xml:space="preserve"> que disponga de una amplia experiencia con las redes sociales y buenas capacidades sociales.</w:t>
       </w:r>
     </w:p>
     <w:p>
@@ -15329,6 +15966,7 @@
         </w:rPr>
         <w:t xml:space="preserve">El </w:t>
       </w:r>
+      <w:proofErr w:type="spellStart"/>
       <w:r>
         <w:rPr>
           <w:i/>
@@ -15337,7 +15975,18 @@
           <w:sz w:val="24"/>
           <w:szCs w:val="20"/>
         </w:rPr>
-        <w:t>Community Manager</w:t>
+        <w:t>Community</w:t>
+      </w:r>
+      <w:proofErr w:type="spellEnd"/>
+      <w:r>
+        <w:rPr>
+          <w:i/>
+          <w:iCs/>
+          <w:color w:val="000000" w:themeColor="text1"/>
+          <w:sz w:val="24"/>
+          <w:szCs w:val="20"/>
+        </w:rPr>
+        <w:t xml:space="preserve"> Manager</w:t>
       </w:r>
       <w:r>
         <w:rPr>
@@ -15361,7 +16010,43 @@
           <w:sz w:val="24"/>
           <w:szCs w:val="20"/>
         </w:rPr>
-        <w:t xml:space="preserve"> de Qubit es Jose Menchón el cual dispone de un gran manejo y experiencia en las redes sociales, así como una gran facilidad para establecer nuevas relaciones sociales.</w:t>
+        <w:t xml:space="preserve"> de Qubit es </w:t>
+      </w:r>
+      <w:proofErr w:type="spellStart"/>
+      <w:r>
+        <w:rPr>
+          <w:color w:val="000000" w:themeColor="text1"/>
+          <w:sz w:val="24"/>
+          <w:szCs w:val="20"/>
+        </w:rPr>
+        <w:t>Jose</w:t>
+      </w:r>
+      <w:proofErr w:type="spellEnd"/>
+      <w:r>
+        <w:rPr>
+          <w:color w:val="000000" w:themeColor="text1"/>
+          <w:sz w:val="24"/>
+          <w:szCs w:val="20"/>
+        </w:rPr>
+        <w:t xml:space="preserve"> </w:t>
+      </w:r>
+      <w:proofErr w:type="spellStart"/>
+      <w:r>
+        <w:rPr>
+          <w:color w:val="000000" w:themeColor="text1"/>
+          <w:sz w:val="24"/>
+          <w:szCs w:val="20"/>
+        </w:rPr>
+        <w:t>Menchón</w:t>
+      </w:r>
+      <w:proofErr w:type="spellEnd"/>
+      <w:r>
+        <w:rPr>
+          <w:color w:val="000000" w:themeColor="text1"/>
+          <w:sz w:val="24"/>
+          <w:szCs w:val="20"/>
+        </w:rPr>
+        <w:t xml:space="preserve"> el cual dispone de un gran manejo y experiencia en las redes sociales, así como una gran facilidad para establecer nuevas relaciones sociales.</w:t>
       </w:r>
     </w:p>
     <w:p>
@@ -17035,13 +17720,41 @@
               </w:rPr>
               <w:t xml:space="preserve"> </w:t>
             </w:r>
+            <w:proofErr w:type="spellStart"/>
             <w:r>
               <w:rPr>
                 <w:color w:val="000000" w:themeColor="text1"/>
                 <w:sz w:val="24"/>
                 <w:szCs w:val="24"/>
               </w:rPr>
-              <w:t>Jose Menchón Ruiz</w:t>
+              <w:t>Jose</w:t>
+            </w:r>
+            <w:proofErr w:type="spellEnd"/>
+            <w:r>
+              <w:rPr>
+                <w:color w:val="000000" w:themeColor="text1"/>
+                <w:sz w:val="24"/>
+                <w:szCs w:val="24"/>
+              </w:rPr>
+              <w:t xml:space="preserve"> </w:t>
+            </w:r>
+            <w:proofErr w:type="spellStart"/>
+            <w:r>
+              <w:rPr>
+                <w:color w:val="000000" w:themeColor="text1"/>
+                <w:sz w:val="24"/>
+                <w:szCs w:val="24"/>
+              </w:rPr>
+              <w:t>Menchón</w:t>
+            </w:r>
+            <w:proofErr w:type="spellEnd"/>
+            <w:r>
+              <w:rPr>
+                <w:color w:val="000000" w:themeColor="text1"/>
+                <w:sz w:val="24"/>
+                <w:szCs w:val="24"/>
+              </w:rPr>
+              <w:t xml:space="preserve"> Ruiz</w:t>
             </w:r>
           </w:p>
         </w:tc>
@@ -17849,7 +18562,7 @@
           <w:sz w:val="24"/>
           <w:szCs w:val="20"/>
         </w:rPr>
-        <w:t xml:space="preserve">La mayor autoridad de cada departamento son los jefes de departamento, tienen la responsabilidad de elaborar el proceso de organización de su respectivo departamento y, reportar a la dirección general </w:t>
+        <w:t xml:space="preserve">La mayor autoridad de cada departamento son los jefes de departamento, tienen la responsabilidad de elaborar el proceso de organización de su respectivo departamento y reportar a la dirección general </w:t>
       </w:r>
       <w:r>
         <w:rPr>
@@ -18061,7 +18774,7 @@
           <w:sz w:val="24"/>
           <w:szCs w:val="20"/>
         </w:rPr>
-        <w:t>Otro factor a tener en cuenta será la posibilidad de trabajar telemáticamente desde el domicilio con el fin de favorecer en un primer lugar la salud de los trabajadores y que esto supongan el menor prejuicio posible para la empresa.</w:t>
+        <w:t>Otro factor a tener en cuenta será la posibilidad de trabajar telemáticamente desde el domicilio con el fin de favorecer en un primer lugar la salud de los trabajadores y que esto suponga el menor prejuicio posible para la empresa.</w:t>
       </w:r>
     </w:p>
     <w:p>
@@ -18288,7 +19001,23 @@
           <w:sz w:val="24"/>
           <w:szCs w:val="20"/>
         </w:rPr>
-        <w:t>La norma ISO 9001 certifica la calidad en el servicio de una organización a nivel internacional y ofrece múltiples beneficios como una mejora en la eficiencia de los procesos, una mejor imagen de marca y una mayor satisfacción tanto de cliente como de trabajadores</w:t>
+        <w:t>La norma ISO 9001 certifica la calidad en el servicio de una organización a nivel internacional y ofrece múltiples beneficios como una mejora en la eficiencia de los procesos, una mejor imagen de marca y una mayor satisfacción tanto de cliente como</w:t>
+      </w:r>
+      <w:r>
+        <w:rPr>
+          <w:color w:val="000000" w:themeColor="text1"/>
+          <w:sz w:val="24"/>
+          <w:szCs w:val="20"/>
+        </w:rPr>
+        <w:t xml:space="preserve"> </w:t>
+      </w:r>
+      <w:r>
+        <w:rPr>
+          <w:color w:val="000000" w:themeColor="text1"/>
+          <w:sz w:val="24"/>
+          <w:szCs w:val="20"/>
+        </w:rPr>
+        <w:t>trabajadores</w:t>
       </w:r>
     </w:p>
     <w:p>
@@ -19963,7 +20692,7 @@
           </mc:Choice>
           <mc:Fallback>
             <w:pict>
-              <v:shapetype w14:anchorId="74D6C5DC" id="_x0000_t5" coordsize="21600,21600" o:spt="5" adj="10800" path="m@0,l,21600r21600,xe">
+              <v:shapetype w14:anchorId="26876ACA" id="_x0000_t5" coordsize="21600,21600" o:spt="5" adj="10800" path="m@0,l,21600r21600,xe">
                 <v:stroke joinstyle="miter"/>
                 <v:formulas>
                   <v:f eqn="val #0"/>
@@ -20083,7 +20812,7 @@
           </mc:Choice>
           <mc:Fallback>
             <w:pict>
-              <v:shape w14:anchorId="4ADBE755" id="Triángulo isósceles 146" o:spid="_x0000_s1026" type="#_x0000_t5" style="position:absolute;margin-left:225pt;margin-top:52.85pt;width:174.75pt;height:94.5pt;z-index:251649024;visibility:visible;mso-wrap-style:square;mso-width-percent:0;mso-height-percent:0;mso-wrap-distance-left:9pt;mso-wrap-distance-top:0;mso-wrap-distance-right:9pt;mso-wrap-distance-bottom:0;mso-position-horizontal:absolute;mso-position-horizontal-relative:text;mso-position-vertical:absolute;mso-position-vertical-relative:text;mso-width-percent:0;mso-height-percent:0;mso-width-relative:margin;mso-height-relative:margin;v-text-anchor:middle" o:gfxdata="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" adj="21507" fillcolor="#bef397" stroked="f" strokeweight="2pt">
+              <v:shape w14:anchorId="0F7BDADC" id="Triángulo isósceles 146" o:spid="_x0000_s1026" type="#_x0000_t5" style="position:absolute;margin-left:225pt;margin-top:52.85pt;width:174.75pt;height:94.5pt;z-index:251649024;visibility:visible;mso-wrap-style:square;mso-width-percent:0;mso-height-percent:0;mso-wrap-distance-left:9pt;mso-wrap-distance-top:0;mso-wrap-distance-right:9pt;mso-wrap-distance-bottom:0;mso-position-horizontal:absolute;mso-position-horizontal-relative:text;mso-position-vertical:absolute;mso-position-vertical-relative:text;mso-width-percent:0;mso-height-percent:0;mso-width-relative:margin;mso-height-relative:margin;v-text-anchor:middle" o:gfxdata="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" adj="21507" fillcolor="#bef397" stroked="f" strokeweight="2pt">
                 <v:fill color2="#eafae0" rotate="t" angle="90" colors="0 #bef397;.5 #d5f6c0;1 #eafae0" focus="100%" type="gradient"/>
               </v:shape>
             </w:pict>
@@ -20145,6 +20874,14 @@
           <w:szCs w:val="20"/>
         </w:rPr>
         <w:t>duración media para alcanzar su umbral de rentabilidad</w:t>
+      </w:r>
+      <w:r>
+        <w:rPr>
+          <w:color w:val="000000" w:themeColor="text1"/>
+          <w:sz w:val="24"/>
+          <w:szCs w:val="20"/>
+        </w:rPr>
+        <w:t>.</w:t>
       </w:r>
     </w:p>
     <w:p>
@@ -20483,7 +21220,7 @@
           </mc:Choice>
           <mc:Fallback>
             <w:pict>
-              <v:shape w14:anchorId="5910F69F" id="Triángulo isósceles 152" o:spid="_x0000_s1026" type="#_x0000_t5" style="position:absolute;margin-left:87.65pt;margin-top:151.45pt;width:114.25pt;height:50.25pt;flip:x y;z-index:251666432;visibility:visible;mso-wrap-style:square;mso-width-percent:0;mso-height-percent:0;mso-wrap-distance-left:9pt;mso-wrap-distance-top:0;mso-wrap-distance-right:9pt;mso-wrap-distance-bottom:0;mso-position-horizontal:absolute;mso-position-horizontal-relative:text;mso-position-vertical:absolute;mso-position-vertical-relative:text;mso-width-percent:0;mso-height-percent:0;mso-width-relative:margin;mso-height-relative:margin;v-text-anchor:middle" o:gfxdata="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" adj="20877" fillcolor="#ff8080" stroked="f" strokeweight="2pt">
+              <v:shape w14:anchorId="18E89769" id="Triángulo isósceles 152" o:spid="_x0000_s1026" type="#_x0000_t5" style="position:absolute;margin-left:87.65pt;margin-top:151.45pt;width:114.25pt;height:50.25pt;flip:x y;z-index:251666432;visibility:visible;mso-wrap-style:square;mso-width-percent:0;mso-height-percent:0;mso-wrap-distance-left:9pt;mso-wrap-distance-top:0;mso-wrap-distance-right:9pt;mso-wrap-distance-bottom:0;mso-position-horizontal:absolute;mso-position-horizontal-relative:text;mso-position-vertical:absolute;mso-position-vertical-relative:text;mso-width-percent:0;mso-height-percent:0;mso-width-relative:margin;mso-height-relative:margin;v-text-anchor:middle" o:gfxdata="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" adj="20877" fillcolor="#ff8080" stroked="f" strokeweight="2pt">
                 <v:fill color2="#ffdada" rotate="t" angle="90" colors="0 #ff8080;.5 #ffb3b3;1 #ffdada" focus="100%" type="gradient"/>
               </v:shape>
             </w:pict>
@@ -20591,7 +21328,7 @@
           </mc:Choice>
           <mc:Fallback>
             <w:pict>
-              <v:shape w14:anchorId="7DD12948" id="Triángulo isósceles 151" o:spid="_x0000_s1026" type="#_x0000_t5" style="position:absolute;margin-left:225.75pt;margin-top:53.85pt;width:194.1pt;height:87.5pt;rotation:-165970fd;z-index:251655168;visibility:visible;mso-wrap-style:square;mso-width-percent:0;mso-height-percent:0;mso-wrap-distance-left:9pt;mso-wrap-distance-top:0;mso-wrap-distance-right:9pt;mso-wrap-distance-bottom:0;mso-position-horizontal:absolute;mso-position-horizontal-relative:text;mso-position-vertical:absolute;mso-position-vertical-relative:text;mso-width-percent:0;mso-height-percent:0;mso-width-relative:margin;mso-height-relative:margin;v-text-anchor:middle" o:gfxdata="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" adj="21600" fillcolor="#bef397" stroked="f" strokeweight="2pt">
+              <v:shape w14:anchorId="542650D0" id="Triángulo isósceles 151" o:spid="_x0000_s1026" type="#_x0000_t5" style="position:absolute;margin-left:225.75pt;margin-top:53.85pt;width:194.1pt;height:87.5pt;rotation:-165970fd;z-index:251655168;visibility:visible;mso-wrap-style:square;mso-width-percent:0;mso-height-percent:0;mso-wrap-distance-left:9pt;mso-wrap-distance-top:0;mso-wrap-distance-right:9pt;mso-wrap-distance-bottom:0;mso-position-horizontal:absolute;mso-position-horizontal-relative:text;mso-position-vertical:absolute;mso-position-vertical-relative:text;mso-width-percent:0;mso-height-percent:0;mso-width-relative:margin;mso-height-relative:margin;v-text-anchor:middle" o:gfxdata="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" adj="21600" fillcolor="#bef397" stroked="f" strokeweight="2pt">
                 <v:fill color2="#eafae0" rotate="t" angle="90" colors="0 #bef397;.5 #d5f6c0;1 #eafae0" focus="100%" type="gradient"/>
               </v:shape>
             </w:pict>
@@ -20681,6 +21418,14 @@
           <w:szCs w:val="20"/>
         </w:rPr>
         <w:t>para alcanzar su umbral de rentabilidad</w:t>
+      </w:r>
+      <w:r>
+        <w:rPr>
+          <w:color w:val="000000" w:themeColor="text1"/>
+          <w:sz w:val="24"/>
+          <w:szCs w:val="20"/>
+        </w:rPr>
+        <w:t>.</w:t>
       </w:r>
     </w:p>
     <w:p>
@@ -21032,7 +21777,7 @@
           </mc:Choice>
           <mc:Fallback>
             <w:pict>
-              <v:shape w14:anchorId="01A1139D" id="Triángulo isósceles 153" o:spid="_x0000_s1026" type="#_x0000_t5" style="position:absolute;margin-left:101.3pt;margin-top:180.5pt;width:50.7pt;height:25.35pt;flip:x y;z-index:251667456;visibility:visible;mso-wrap-style:square;mso-width-percent:0;mso-height-percent:0;mso-wrap-distance-left:9pt;mso-wrap-distance-top:0;mso-wrap-distance-right:9pt;mso-wrap-distance-bottom:0;mso-position-horizontal:absolute;mso-position-horizontal-relative:text;mso-position-vertical:absolute;mso-position-vertical-relative:text;mso-width-percent:0;mso-height-percent:0;mso-width-relative:margin;mso-height-relative:margin;v-text-anchor:middle" o:gfxdata="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" adj="21600" fillcolor="#ff8080" stroked="f" strokeweight="2pt">
+              <v:shape w14:anchorId="6CF164BA" id="Triángulo isósceles 153" o:spid="_x0000_s1026" type="#_x0000_t5" style="position:absolute;margin-left:101.3pt;margin-top:180.5pt;width:50.7pt;height:25.35pt;flip:x y;z-index:251667456;visibility:visible;mso-wrap-style:square;mso-width-percent:0;mso-height-percent:0;mso-wrap-distance-left:9pt;mso-wrap-distance-top:0;mso-wrap-distance-right:9pt;mso-wrap-distance-bottom:0;mso-position-horizontal:absolute;mso-position-horizontal-relative:text;mso-position-vertical:absolute;mso-position-vertical-relative:text;mso-width-percent:0;mso-height-percent:0;mso-width-relative:margin;mso-height-relative:margin;v-text-anchor:middle" o:gfxdata="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" adj="21600" fillcolor="#ff8080" stroked="f" strokeweight="2pt">
                 <v:fill color2="#ffdada" rotate="t" angle="90" colors="0 #ff8080;.5 #ffb3b3;1 #ffdada" focus="100%" type="gradient"/>
               </v:shape>
             </w:pict>
@@ -21140,7 +21885,7 @@
           </mc:Choice>
           <mc:Fallback>
             <w:pict>
-              <v:shape w14:anchorId="238E84F8" id="Triángulo isósceles 154" o:spid="_x0000_s1026" type="#_x0000_t5" style="position:absolute;margin-left:166.8pt;margin-top:58.75pt;width:241.65pt;height:117.35pt;z-index:251659264;visibility:visible;mso-wrap-style:square;mso-width-percent:0;mso-height-percent:0;mso-wrap-distance-left:9pt;mso-wrap-distance-top:0;mso-wrap-distance-right:9pt;mso-wrap-distance-bottom:0;mso-position-horizontal:absolute;mso-position-horizontal-relative:text;mso-position-vertical:absolute;mso-position-vertical-relative:text;mso-width-percent:0;mso-height-percent:0;mso-width-relative:margin;mso-height-relative:margin;v-text-anchor:middle" o:gfxdata="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" adj="21600" fillcolor="#bef397" stroked="f" strokeweight="2pt">
+              <v:shape w14:anchorId="075ECF43" id="Triángulo isósceles 154" o:spid="_x0000_s1026" type="#_x0000_t5" style="position:absolute;margin-left:166.8pt;margin-top:58.75pt;width:241.65pt;height:117.35pt;z-index:251659264;visibility:visible;mso-wrap-style:square;mso-width-percent:0;mso-height-percent:0;mso-wrap-distance-left:9pt;mso-wrap-distance-top:0;mso-wrap-distance-right:9pt;mso-wrap-distance-bottom:0;mso-position-horizontal:absolute;mso-position-horizontal-relative:text;mso-position-vertical:absolute;mso-position-vertical-relative:text;mso-width-percent:0;mso-height-percent:0;mso-width-relative:margin;mso-height-relative:margin;v-text-anchor:middle" o:gfxdata="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" adj="21600" fillcolor="#bef397" stroked="f" strokeweight="2pt">
                 <v:fill color2="#eafae0" rotate="t" angle="90" colors="0 #bef397;.5 #d5f6c0;1 #eafae0" focus="100%" type="gradient"/>
               </v:shape>
             </w:pict>
@@ -21237,7 +21982,23 @@
           <w:sz w:val="24"/>
           <w:szCs w:val="20"/>
         </w:rPr>
-        <w:t>durante el número de horas mensuales medías para que a través del coste por hora alcance</w:t>
+        <w:t xml:space="preserve">durante el número de horas mensuales </w:t>
+      </w:r>
+      <w:r>
+        <w:rPr>
+          <w:color w:val="000000" w:themeColor="text1"/>
+          <w:sz w:val="24"/>
+          <w:szCs w:val="20"/>
+        </w:rPr>
+        <w:t>medias</w:t>
+      </w:r>
+      <w:r>
+        <w:rPr>
+          <w:color w:val="000000" w:themeColor="text1"/>
+          <w:sz w:val="24"/>
+          <w:szCs w:val="20"/>
+        </w:rPr>
+        <w:t xml:space="preserve"> para que a través del coste por hora alcance</w:t>
       </w:r>
       <w:r>
         <w:rPr>
@@ -21483,7 +22244,33 @@
           <w:sz w:val="24"/>
           <w:szCs w:val="20"/>
         </w:rPr>
-        <w:t xml:space="preserve"> y, además</w:t>
+        <w:t xml:space="preserve"> </w:t>
+      </w:r>
+      <w:proofErr w:type="gramStart"/>
+      <w:r>
+        <w:rPr>
+          <w:color w:val="000000" w:themeColor="text1"/>
+          <w:sz w:val="24"/>
+          <w:szCs w:val="20"/>
+        </w:rPr>
+        <w:t>y</w:t>
+      </w:r>
+      <w:proofErr w:type="gramEnd"/>
+      <w:r>
+        <w:rPr>
+          <w:color w:val="000000" w:themeColor="text1"/>
+          <w:sz w:val="24"/>
+          <w:szCs w:val="20"/>
+        </w:rPr>
+        <w:t xml:space="preserve"> además</w:t>
+      </w:r>
+      <w:r>
+        <w:rPr>
+          <w:color w:val="000000" w:themeColor="text1"/>
+          <w:sz w:val="24"/>
+          <w:szCs w:val="20"/>
+        </w:rPr>
+        <w:t>,</w:t>
       </w:r>
       <w:r>
         <w:rPr>
@@ -21610,6 +22397,14 @@
         </w:rPr>
         <w:t>Fatiga visual</w:t>
       </w:r>
+      <w:r>
+        <w:rPr>
+          <w:color w:val="000000" w:themeColor="text1"/>
+          <w:sz w:val="24"/>
+          <w:szCs w:val="20"/>
+        </w:rPr>
+        <w:t>.</w:t>
+      </w:r>
     </w:p>
     <w:p>
       <w:pPr>
@@ -21633,7 +22428,31 @@
           <w:sz w:val="24"/>
           <w:szCs w:val="20"/>
         </w:rPr>
-        <w:t>Fatiga muscular (dolores de espalda, túnel carpiano, etc…)</w:t>
+        <w:t xml:space="preserve">Fatiga muscular (dolores de espalda, túnel carpiano, </w:t>
+      </w:r>
+      <w:r>
+        <w:rPr>
+          <w:color w:val="000000" w:themeColor="text1"/>
+          <w:sz w:val="24"/>
+          <w:szCs w:val="20"/>
+        </w:rPr>
+        <w:t>etc.</w:t>
+      </w:r>
+      <w:r>
+        <w:rPr>
+          <w:color w:val="000000" w:themeColor="text1"/>
+          <w:sz w:val="24"/>
+          <w:szCs w:val="20"/>
+        </w:rPr>
+        <w:t>…)</w:t>
+      </w:r>
+      <w:r>
+        <w:rPr>
+          <w:color w:val="000000" w:themeColor="text1"/>
+          <w:sz w:val="24"/>
+          <w:szCs w:val="20"/>
+        </w:rPr>
+        <w:t>.</w:t>
       </w:r>
     </w:p>
     <w:p>
@@ -21660,6 +22479,14 @@
         </w:rPr>
         <w:t>Carga mental</w:t>
       </w:r>
+      <w:r>
+        <w:rPr>
+          <w:color w:val="000000" w:themeColor="text1"/>
+          <w:sz w:val="24"/>
+          <w:szCs w:val="20"/>
+        </w:rPr>
+        <w:t>.</w:t>
+      </w:r>
     </w:p>
     <w:p>
       <w:pPr>
@@ -21678,7 +22505,23 @@
           <w:sz w:val="24"/>
           <w:szCs w:val="20"/>
         </w:rPr>
-        <w:t xml:space="preserve">Y del mismo modo recibirá la información y los medios necesarias para combatir </w:t>
+        <w:t>Y del mismo modo</w:t>
+      </w:r>
+      <w:r>
+        <w:rPr>
+          <w:color w:val="000000" w:themeColor="text1"/>
+          <w:sz w:val="24"/>
+          <w:szCs w:val="20"/>
+        </w:rPr>
+        <w:t>,</w:t>
+      </w:r>
+      <w:r>
+        <w:rPr>
+          <w:color w:val="000000" w:themeColor="text1"/>
+          <w:sz w:val="24"/>
+          <w:szCs w:val="20"/>
+        </w:rPr>
+        <w:t xml:space="preserve"> recibirá la información y los medios necesarias para combatir </w:t>
       </w:r>
       <w:r>
         <w:rPr>
@@ -21713,6 +22556,14 @@
         </w:rPr>
         <w:t>Luz adecuada</w:t>
       </w:r>
+      <w:r>
+        <w:rPr>
+          <w:color w:val="000000" w:themeColor="text1"/>
+          <w:sz w:val="24"/>
+          <w:szCs w:val="20"/>
+        </w:rPr>
+        <w:t>.</w:t>
+      </w:r>
     </w:p>
     <w:p>
       <w:pPr>
@@ -21738,6 +22589,14 @@
         </w:rPr>
         <w:t>Evitar posturas forzadas</w:t>
       </w:r>
+      <w:r>
+        <w:rPr>
+          <w:color w:val="000000" w:themeColor="text1"/>
+          <w:sz w:val="24"/>
+          <w:szCs w:val="20"/>
+        </w:rPr>
+        <w:t>.</w:t>
+      </w:r>
     </w:p>
     <w:p>
       <w:pPr>
@@ -21749,6 +22608,11 @@
         <w:spacing w:after="200"/>
         <w:ind w:left="851" w:hanging="491"/>
         <w:jc w:val="both"/>
+        <w:rPr>
+          <w:color w:val="000000" w:themeColor="text1"/>
+          <w:sz w:val="24"/>
+          <w:szCs w:val="20"/>
+        </w:rPr>
       </w:pPr>
       <w:r>
         <w:rPr>
@@ -21759,9 +22623,27 @@
         <w:t>Paradas periódicas</w:t>
       </w:r>
       <w:r>
+        <w:rPr>
+          <w:color w:val="000000" w:themeColor="text1"/>
+          <w:sz w:val="24"/>
+          <w:szCs w:val="20"/>
+        </w:rPr>
         <w:t xml:space="preserve"> durante la jornada laboral</w:t>
       </w:r>
       <w:r>
+        <w:rPr>
+          <w:color w:val="000000" w:themeColor="text1"/>
+          <w:sz w:val="24"/>
+          <w:szCs w:val="20"/>
+        </w:rPr>
+        <w:t>.</w:t>
+      </w:r>
+      <w:r>
+        <w:rPr>
+          <w:color w:val="000000" w:themeColor="text1"/>
+          <w:sz w:val="24"/>
+          <w:szCs w:val="20"/>
+        </w:rPr>
         <w:br w:type="page"/>
       </w:r>
     </w:p>
@@ -22046,7 +22928,7 @@
                 </mc:Choice>
                 <mc:Fallback>
                   <w:pict>
-                    <v:shapetype w14:anchorId="1BDBBDFE" id="_x0000_t176" coordsize="21600,21600" o:spt="176" adj="2700" path="m@0,qx0@0l0@2qy@0,21600l@1,21600qx21600@2l21600@0qy@1,xe">
+                    <v:shapetype w14:anchorId="1112ABD6" id="_x0000_t176" coordsize="21600,21600" o:spt="176" adj="2700" path="m@0,qx0@0l0@2qy@0,21600l@1,21600qx21600@2l21600@0qy@1,xe">
                       <v:stroke joinstyle="miter"/>
                       <v:formulas>
                         <v:f eqn="val #0"/>
@@ -22300,7 +23182,7 @@
                 </mc:Choice>
                 <mc:Fallback>
                   <w:pict>
-                    <v:shape w14:anchorId="4C9FE8E5" id="Diagrama de flujo: proceso alternativo 16" o:spid="_x0000_s1026" type="#_x0000_t176" style="position:absolute;margin-left:34.1pt;margin-top:35pt;width:288.75pt;height:18.75pt;z-index:251650048;visibility:visible;mso-wrap-style:square;mso-width-percent:0;mso-height-percent:0;mso-wrap-distance-left:9pt;mso-wrap-distance-top:0;mso-wrap-distance-right:9pt;mso-wrap-distance-bottom:0;mso-position-horizontal:absolute;mso-position-horizontal-relative:text;mso-position-vertical:absolute;mso-position-vertical-relative:text;mso-width-percent:0;mso-height-percent:0;mso-width-relative:margin;mso-height-relative:margin;v-text-anchor:middle" o:gfxdata="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" filled="f" strokecolor="#00b050" strokeweight="2pt"/>
+                    <v:shape w14:anchorId="6B2A097E" id="Diagrama de flujo: proceso alternativo 16" o:spid="_x0000_s1026" type="#_x0000_t176" style="position:absolute;margin-left:34.1pt;margin-top:35pt;width:288.75pt;height:18.75pt;z-index:251650048;visibility:visible;mso-wrap-style:square;mso-width-percent:0;mso-height-percent:0;mso-wrap-distance-left:9pt;mso-wrap-distance-top:0;mso-wrap-distance-right:9pt;mso-wrap-distance-bottom:0;mso-position-horizontal:absolute;mso-position-horizontal-relative:text;mso-position-vertical:absolute;mso-position-vertical-relative:text;mso-width-percent:0;mso-height-percent:0;mso-width-relative:margin;mso-height-relative:margin;v-text-anchor:middle" o:gfxdata="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" filled="f" strokecolor="#00b050" strokeweight="2pt"/>
                   </w:pict>
                 </mc:Fallback>
               </mc:AlternateContent>
@@ -23439,7 +24321,7 @@
                 </mc:Choice>
                 <mc:Fallback>
                   <w:pict>
-                    <v:shape w14:anchorId="220282A6" id="Diagrama de flujo: proceso alternativo 17" o:spid="_x0000_s1026" type="#_x0000_t176" style="position:absolute;margin-left:35.2pt;margin-top:-.25pt;width:289.5pt;height:20.25pt;z-index:251660288;visibility:visible;mso-wrap-style:square;mso-width-percent:0;mso-height-percent:0;mso-wrap-distance-left:9pt;mso-wrap-distance-top:0;mso-wrap-distance-right:9pt;mso-wrap-distance-bottom:0;mso-position-horizontal:absolute;mso-position-horizontal-relative:text;mso-position-vertical:absolute;mso-position-vertical-relative:text;mso-width-percent:0;mso-height-percent:0;mso-width-relative:margin;mso-height-relative:margin;v-text-anchor:middle" o:gfxdata="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" filled="f" strokecolor="#0070c0" strokeweight="2pt"/>
+                    <v:shape w14:anchorId="41BBC80A" id="Diagrama de flujo: proceso alternativo 17" o:spid="_x0000_s1026" type="#_x0000_t176" style="position:absolute;margin-left:35.2pt;margin-top:-.25pt;width:289.5pt;height:20.25pt;z-index:251660288;visibility:visible;mso-wrap-style:square;mso-width-percent:0;mso-height-percent:0;mso-wrap-distance-left:9pt;mso-wrap-distance-top:0;mso-wrap-distance-right:9pt;mso-wrap-distance-bottom:0;mso-position-horizontal:absolute;mso-position-horizontal-relative:text;mso-position-vertical:absolute;mso-position-vertical-relative:text;mso-width-percent:0;mso-height-percent:0;mso-width-relative:margin;mso-height-relative:margin;v-text-anchor:middle" o:gfxdata="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" filled="f" strokecolor="#0070c0" strokeweight="2pt"/>
                   </w:pict>
                 </mc:Fallback>
               </mc:AlternateContent>
@@ -23522,7 +24404,7 @@
                 </mc:Choice>
                 <mc:Fallback>
                   <w:pict>
-                    <v:shape w14:anchorId="4666F48D" id="Diagrama de flujo: proceso alternativo 19" o:spid="_x0000_s1026" type="#_x0000_t176" style="position:absolute;margin-left:35.2pt;margin-top:37.25pt;width:289.5pt;height:18.75pt;z-index:251662336;visibility:visible;mso-wrap-style:square;mso-width-percent:0;mso-height-percent:0;mso-wrap-distance-left:9pt;mso-wrap-distance-top:0;mso-wrap-distance-right:9pt;mso-wrap-distance-bottom:0;mso-position-horizontal:absolute;mso-position-horizontal-relative:text;mso-position-vertical:absolute;mso-position-vertical-relative:text;mso-width-percent:0;mso-height-percent:0;mso-width-relative:margin;mso-height-relative:margin;v-text-anchor:middle" o:gfxdata="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" filled="f" strokecolor="#00b050" strokeweight="2pt"/>
+                    <v:shape w14:anchorId="2CA2DC5A" id="Diagrama de flujo: proceso alternativo 19" o:spid="_x0000_s1026" type="#_x0000_t176" style="position:absolute;margin-left:35.2pt;margin-top:37.25pt;width:289.5pt;height:18.75pt;z-index:251662336;visibility:visible;mso-wrap-style:square;mso-width-percent:0;mso-height-percent:0;mso-wrap-distance-left:9pt;mso-wrap-distance-top:0;mso-wrap-distance-right:9pt;mso-wrap-distance-bottom:0;mso-position-horizontal:absolute;mso-position-horizontal-relative:text;mso-position-vertical:absolute;mso-position-vertical-relative:text;mso-width-percent:0;mso-height-percent:0;mso-width-relative:margin;mso-height-relative:margin;v-text-anchor:middle" o:gfxdata="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" filled="f" strokecolor="#00b050" strokeweight="2pt"/>
                   </w:pict>
                 </mc:Fallback>
               </mc:AlternateContent>
@@ -24546,7 +25428,7 @@
                 </mc:Choice>
                 <mc:Fallback>
                   <w:pict>
-                    <v:shape w14:anchorId="742F99DB" id="Diagrama de flujo: proceso alternativo 22" o:spid="_x0000_s1026" type="#_x0000_t176" style="position:absolute;margin-left:38.25pt;margin-top:35.75pt;width:301.5pt;height:20.25pt;z-index:251661312;visibility:visible;mso-wrap-style:square;mso-width-percent:0;mso-height-percent:0;mso-wrap-distance-left:9pt;mso-wrap-distance-top:0;mso-wrap-distance-right:9pt;mso-wrap-distance-bottom:0;mso-position-horizontal:absolute;mso-position-horizontal-relative:text;mso-position-vertical:absolute;mso-position-vertical-relative:text;mso-width-percent:0;mso-height-percent:0;mso-width-relative:margin;mso-height-relative:margin;v-text-anchor:middle" o:gfxdata="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" filled="f" strokecolor="#00b0f0" strokeweight="2pt"/>
+                    <v:shape w14:anchorId="366008DD" id="Diagrama de flujo: proceso alternativo 22" o:spid="_x0000_s1026" type="#_x0000_t176" style="position:absolute;margin-left:38.25pt;margin-top:35.75pt;width:301.5pt;height:20.25pt;z-index:251661312;visibility:visible;mso-wrap-style:square;mso-width-percent:0;mso-height-percent:0;mso-wrap-distance-left:9pt;mso-wrap-distance-top:0;mso-wrap-distance-right:9pt;mso-wrap-distance-bottom:0;mso-position-horizontal:absolute;mso-position-horizontal-relative:text;mso-position-vertical:absolute;mso-position-vertical-relative:text;mso-width-percent:0;mso-height-percent:0;mso-width-relative:margin;mso-height-relative:margin;v-text-anchor:middle" o:gfxdata="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" filled="f" strokecolor="#00b0f0" strokeweight="2pt"/>
                   </w:pict>
                 </mc:Fallback>
               </mc:AlternateContent>
@@ -24792,7 +25674,7 @@
                 </mc:Choice>
                 <mc:Fallback>
                   <w:pict>
-                    <v:shape w14:anchorId="63F3D9B0" id="Diagrama de flujo: proceso alternativo 23" o:spid="_x0000_s1026" type="#_x0000_t176" style="position:absolute;margin-left:37.5pt;margin-top:35.9pt;width:302.25pt;height:18.75pt;z-index:251663360;visibility:visible;mso-wrap-style:square;mso-width-percent:0;mso-height-percent:0;mso-wrap-distance-left:9pt;mso-wrap-distance-top:0;mso-wrap-distance-right:9pt;mso-wrap-distance-bottom:0;mso-position-horizontal:absolute;mso-position-horizontal-relative:text;mso-position-vertical:absolute;mso-position-vertical-relative:text;mso-width-percent:0;mso-height-percent:0;mso-width-relative:margin;mso-height-relative:margin;v-text-anchor:middle" o:gfxdata="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" filled="f" strokecolor="#00b050" strokeweight="2pt"/>
+                    <v:shape w14:anchorId="08CE5CEB" id="Diagrama de flujo: proceso alternativo 23" o:spid="_x0000_s1026" type="#_x0000_t176" style="position:absolute;margin-left:37.5pt;margin-top:35.9pt;width:302.25pt;height:18.75pt;z-index:251663360;visibility:visible;mso-wrap-style:square;mso-width-percent:0;mso-height-percent:0;mso-wrap-distance-left:9pt;mso-wrap-distance-top:0;mso-wrap-distance-right:9pt;mso-wrap-distance-bottom:0;mso-position-horizontal:absolute;mso-position-horizontal-relative:text;mso-position-vertical:absolute;mso-position-vertical-relative:text;mso-width-percent:0;mso-height-percent:0;mso-width-relative:margin;mso-height-relative:margin;v-text-anchor:middle" o:gfxdata="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" filled="f" strokecolor="#00b050" strokeweight="2pt"/>
                   </w:pict>
                 </mc:Fallback>
               </mc:AlternateContent>
@@ -25888,7 +26770,7 @@
                 </mc:Choice>
                 <mc:Fallback>
                   <w:pict>
-                    <v:shape w14:anchorId="315DF544" id="Diagrama de flujo: proceso alternativo 26" o:spid="_x0000_s1026" type="#_x0000_t176" style="position:absolute;margin-left:44.2pt;margin-top:36.75pt;width:295.5pt;height:20.25pt;z-index:251664384;visibility:visible;mso-wrap-style:square;mso-width-percent:0;mso-height-percent:0;mso-wrap-distance-left:9pt;mso-wrap-distance-top:0;mso-wrap-distance-right:9pt;mso-wrap-distance-bottom:0;mso-position-horizontal:absolute;mso-position-horizontal-relative:text;mso-position-vertical:absolute;mso-position-vertical-relative:text;mso-width-percent:0;mso-height-percent:0;mso-width-relative:margin;mso-height-relative:margin;v-text-anchor:middle" o:gfxdata="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" filled="f" strokecolor="#00b0f0" strokeweight="2pt"/>
+                    <v:shape w14:anchorId="1897673A" id="Diagrama de flujo: proceso alternativo 26" o:spid="_x0000_s1026" type="#_x0000_t176" style="position:absolute;margin-left:44.2pt;margin-top:36.75pt;width:295.5pt;height:20.25pt;z-index:251664384;visibility:visible;mso-wrap-style:square;mso-width-percent:0;mso-height-percent:0;mso-wrap-distance-left:9pt;mso-wrap-distance-top:0;mso-wrap-distance-right:9pt;mso-wrap-distance-bottom:0;mso-position-horizontal:absolute;mso-position-horizontal-relative:text;mso-position-vertical:absolute;mso-position-vertical-relative:text;mso-width-percent:0;mso-height-percent:0;mso-width-relative:margin;mso-height-relative:margin;v-text-anchor:middle" o:gfxdata="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" filled="f" strokecolor="#00b0f0" strokeweight="2pt"/>
                   </w:pict>
                 </mc:Fallback>
               </mc:AlternateContent>
@@ -27206,7 +28088,7 @@
                 </mc:Choice>
                 <mc:Fallback>
                   <w:pict>
-                    <v:shape w14:anchorId="0C6AB94C" id="Diagrama de flujo: proceso alternativo 25" o:spid="_x0000_s1026" type="#_x0000_t176" style="position:absolute;margin-left:42.75pt;margin-top:42.65pt;width:302.25pt;height:18.75pt;z-index:251658240;visibility:visible;mso-wrap-style:square;mso-width-percent:0;mso-height-percent:0;mso-wrap-distance-left:9pt;mso-wrap-distance-top:0;mso-wrap-distance-right:9pt;mso-wrap-distance-bottom:0;mso-position-horizontal:absolute;mso-position-horizontal-relative:text;mso-position-vertical:absolute;mso-position-vertical-relative:text;mso-width-percent:0;mso-height-percent:0;mso-width-relative:margin;mso-height-relative:margin;v-text-anchor:middle" o:gfxdata="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" filled="f" strokecolor="#00b050" strokeweight="2pt"/>
+                    <v:shape w14:anchorId="32474721" id="Diagrama de flujo: proceso alternativo 25" o:spid="_x0000_s1026" type="#_x0000_t176" style="position:absolute;margin-left:42.75pt;margin-top:42.65pt;width:302.25pt;height:18.75pt;z-index:251658240;visibility:visible;mso-wrap-style:square;mso-width-percent:0;mso-height-percent:0;mso-wrap-distance-left:9pt;mso-wrap-distance-top:0;mso-wrap-distance-right:9pt;mso-wrap-distance-bottom:0;mso-position-horizontal:absolute;mso-position-horizontal-relative:text;mso-position-vertical:absolute;mso-position-vertical-relative:text;mso-width-percent:0;mso-height-percent:0;mso-width-relative:margin;mso-height-relative:margin;v-text-anchor:middle" o:gfxdata="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" filled="f" strokecolor="#00b050" strokeweight="2pt"/>
                   </w:pict>
                 </mc:Fallback>
               </mc:AlternateContent>
@@ -28154,7 +29036,23 @@
           <w:sz w:val="24"/>
           <w:szCs w:val="20"/>
         </w:rPr>
-        <w:t xml:space="preserve"> será el encargado de gestionar la contabilidad de la empresa, realizar y presentar los modelos pertinentes a cada pago de impuestos.</w:t>
+        <w:t xml:space="preserve"> será el encargado de gestionar la contabilidad de la empresa, realizar y presentar los modelos pertinentes </w:t>
+      </w:r>
+      <w:r>
+        <w:rPr>
+          <w:color w:val="000000" w:themeColor="text1"/>
+          <w:sz w:val="24"/>
+          <w:szCs w:val="20"/>
+        </w:rPr>
+        <w:t>para</w:t>
+      </w:r>
+      <w:r>
+        <w:rPr>
+          <w:color w:val="000000" w:themeColor="text1"/>
+          <w:sz w:val="24"/>
+          <w:szCs w:val="20"/>
+        </w:rPr>
+        <w:t xml:space="preserve"> cada pago de impuestos.</w:t>
       </w:r>
     </w:p>
     <w:p>
@@ -28174,7 +29072,23 @@
           <w:sz w:val="24"/>
           <w:szCs w:val="20"/>
         </w:rPr>
-        <w:t>El impuesto de sociedades se pagará a través del modelo 200 y 202 con el fin y que permita una mejor gestión del capital de la empresa.</w:t>
+        <w:t>El impuesto de sociedades se pagará a través del modelo 200 y 202 con el fin</w:t>
+      </w:r>
+      <w:r>
+        <w:rPr>
+          <w:color w:val="000000" w:themeColor="text1"/>
+          <w:sz w:val="24"/>
+          <w:szCs w:val="20"/>
+        </w:rPr>
+        <w:t xml:space="preserve"> de repartir de manera equilibra el pago de impuestos</w:t>
+      </w:r>
+      <w:r>
+        <w:rPr>
+          <w:color w:val="000000" w:themeColor="text1"/>
+          <w:sz w:val="24"/>
+          <w:szCs w:val="20"/>
+        </w:rPr>
+        <w:t xml:space="preserve"> y que permita una mejor gestión del capital de la empresa.</w:t>
       </w:r>
     </w:p>
     <w:p>
@@ -31244,21 +32158,21 @@
         <v:path o:extrusionok="f" gradientshapeok="t" o:connecttype="rect"/>
         <o:lock v:ext="edit" aspectratio="t"/>
       </v:shapetype>
-      <v:shape id="_x0000_i2092" type="#_x0000_t75" style="width:11.25pt;height:11.25pt" o:bullet="t">
+      <v:shape id="_x0000_i1476" type="#_x0000_t75" style="width:11.25pt;height:11.25pt" o:bullet="t">
         <v:imagedata r:id="rId1" o:title="mso1AAB"/>
       </v:shape>
     </w:pict>
   </w:numPicBullet>
   <w:numPicBullet w:numPicBulletId="1">
     <w:pict>
-      <v:shape id="_x0000_i2093" type="#_x0000_t75" style="width:115.5pt;height:100.5pt" o:bullet="t">
+      <v:shape id="_x0000_i1477" type="#_x0000_t75" style="width:115.5pt;height:100.5pt" o:bullet="t">
         <v:imagedata r:id="rId2" o:title="logo"/>
       </v:shape>
     </w:pict>
   </w:numPicBullet>
   <w:numPicBullet w:numPicBulletId="2">
     <w:pict>
-      <v:shape id="_x0000_i2094" type="#_x0000_t75" style="width:213.75pt;height:122.25pt" o:bullet="t">
+      <v:shape id="_x0000_i1478" type="#_x0000_t75" style="width:213.75pt;height:122.25pt" o:bullet="t">
         <v:imagedata r:id="rId3" o:title="QubitLogoCropped"/>
       </v:shape>
     </w:pict>

</xml_diff>